<commit_message>
dritter change von other
</commit_message>
<xml_diff>
--- a/uptogit/test.docx
+++ b/uptogit/test.docx
@@ -20,6 +20,19 @@
       <w:proofErr w:type="spellEnd"/>
       <w:r>
         <w:tab/>
+      </w:r>
+    </w:p>
+    <w:p>
+      <w:r>
+        <w:t xml:space="preserve">Dritter </w:t>
+      </w:r>
+      <w:proofErr w:type="spellStart"/>
+      <w:r>
+        <w:t>inhalt</w:t>
+      </w:r>
+      <w:proofErr w:type="spellEnd"/>
+      <w:r>
+        <w:t xml:space="preserve"> von other</w:t>
       </w:r>
     </w:p>
     <w:sectPr>
@@ -191,6 +204,7 @@
   <w:style w:type="paragraph" w:default="1" w:styleId="Standard">
     <w:name w:val="Normal"/>
     <w:qFormat/>
+    <w:rsid w:val="009E435D"/>
   </w:style>
   <w:style w:type="character" w:default="1" w:styleId="Absatz-Standardschriftart">
     <w:name w:val="Default Paragraph Font"/>

</xml_diff>